<commit_message>
Retours Marie phase B
</commit_message>
<xml_diff>
--- a/Protocoles/Protocole expérimentation générale (Marie).docx
+++ b/Protocoles/Protocole expérimentation générale (Marie).docx
@@ -79,9 +79,11 @@
       <w:pPr>
         <w:jc w:val="center"/>
       </w:pPr>
+      <w:proofErr w:type="gramStart"/>
       <w:r>
         <w:t>OU</w:t>
       </w:r>
+      <w:proofErr w:type="gramEnd"/>
     </w:p>
     <w:p>
       <w:pPr>
@@ -347,7 +349,15 @@
               <w:t>U</w:t>
             </w:r>
             <w:r>
-              <w:t>ne grande variété de wargames existent mais ceux que nous avons en tête (comme Duel tactique) ne sont pas forcément accessibles au grand public.</w:t>
+              <w:t xml:space="preserve">ne grande variété de wargames </w:t>
+            </w:r>
+            <w:proofErr w:type="gramStart"/>
+            <w:r>
+              <w:t>existent</w:t>
+            </w:r>
+            <w:proofErr w:type="gramEnd"/>
+            <w:r>
+              <w:t xml:space="preserve"> mais ceux que nous avons en tête (comme Duel tactique) ne sont pas forcément accessibles au grand public.</w:t>
             </w:r>
           </w:p>
           <w:p>
@@ -729,7 +739,15 @@
         <w:t>.</w:t>
       </w:r>
       <w:r>
-        <w:t xml:space="preserve"> Ces variables seront utilisées dans des textes présentés comme envoyés par l’IA pour communiquer avec le joueur ou lui donner des conseils. L’objectif est d’amener chaque joueur à changer sa stratégie : les joueurs plutôt collectifs doivent devenir individuels, et inversement.</w:t>
+        <w:t xml:space="preserve"> Ces variables seront utilisées dans des textes présentés comme envoyés par l’IA pour communiquer avec le joueur ou lui </w:t>
+      </w:r>
+      <w:proofErr w:type="gramStart"/>
+      <w:r>
+        <w:t>donner</w:t>
+      </w:r>
+      <w:proofErr w:type="gramEnd"/>
+      <w:r>
+        <w:t xml:space="preserve"> des conseils. L’objectif est d’amener chaque joueur à changer sa stratégie : les joueurs plutôt collectifs doivent devenir individuels, et inversement.</w:t>
       </w:r>
       <w:commentRangeEnd w:id="3"/>
       <w:r>
@@ -2085,9 +2103,9 @@
         <w:tblLook w:val="04A0" w:firstRow="1" w:lastRow="0" w:firstColumn="1" w:lastColumn="0" w:noHBand="0" w:noVBand="1"/>
       </w:tblPr>
       <w:tblGrid>
-        <w:gridCol w:w="4248"/>
-        <w:gridCol w:w="3685"/>
-        <w:gridCol w:w="1129"/>
+        <w:gridCol w:w="4052"/>
+        <w:gridCol w:w="3600"/>
+        <w:gridCol w:w="1410"/>
       </w:tblGrid>
       <w:tr>
         <w:trPr>
@@ -2258,13 +2276,7 @@
               <w:rPr>
                 <w:rFonts w:ascii="Avenir Next" w:hAnsi="Avenir Next"/>
               </w:rPr>
-              <w:t>S</w:t>
-            </w:r>
-            <w:r>
-              <w:rPr>
-                <w:rFonts w:ascii="Avenir Next" w:hAnsi="Avenir Next"/>
-              </w:rPr>
-              <w:t>tructures des croyances métacognitives</w:t>
+              <w:t>Structures des croyances métacognitives</w:t>
             </w:r>
             <w:r>
               <w:rPr>
@@ -2285,6 +2297,7 @@
               <w:cnfStyle w:val="000000000000" w:firstRow="0" w:lastRow="0" w:firstColumn="0" w:lastColumn="0" w:oddVBand="0" w:evenVBand="0" w:oddHBand="0" w:evenHBand="0" w:firstRowFirstColumn="0" w:firstRowLastColumn="0" w:lastRowFirstColumn="0" w:lastRowLastColumn="0"/>
             </w:pPr>
             <w:commentRangeStart w:id="10"/>
+            <w:commentRangeStart w:id="11"/>
             <w:r>
               <w:t xml:space="preserve">3 </w:t>
             </w:r>
@@ -2297,6 +2310,13 @@
                 <w:rStyle w:val="Marquedecommentaire"/>
               </w:rPr>
               <w:commentReference w:id="10"/>
+            </w:r>
+            <w:commentRangeEnd w:id="11"/>
+            <w:r>
+              <w:rPr>
+                <w:rStyle w:val="Marquedecommentaire"/>
+              </w:rPr>
+              <w:commentReference w:id="11"/>
             </w:r>
           </w:p>
         </w:tc>
@@ -2419,7 +2439,7 @@
               <w:rPr>
                 <w:b w:val="0"/>
               </w:rPr>
-              <w:t>4. Partie 1 – entraînement (partie courte de découverte du jeu / rappel des règles)</w:t>
+              <w:t>4. Partie 1 – entraînement (partie courte de découverte du jeu / rappel des règles ; arrivée de la tempête au bout de 3-4 tours pour écourter cette phase)</w:t>
             </w:r>
           </w:p>
         </w:tc>
@@ -2686,17 +2706,116 @@
           </w:p>
         </w:tc>
       </w:tr>
+      <w:tr>
+        <w:tc>
+          <w:tcPr>
+            <w:cnfStyle w:val="001000000000" w:firstRow="0" w:lastRow="0" w:firstColumn="1" w:lastColumn="0" w:oddVBand="0" w:evenVBand="0" w:oddHBand="0" w:evenHBand="0" w:firstRowFirstColumn="0" w:firstRowLastColumn="0" w:lastRowFirstColumn="0" w:lastRowLastColumn="0"/>
+            <w:tcW w:w="4248" w:type="dxa"/>
+            <w:vAlign w:val="center"/>
+          </w:tcPr>
+          <w:p>
+            <w:r>
+              <w:rPr>
+                <w:b w:val="0"/>
+              </w:rPr>
+              <w:t>8. 2</w:t>
+            </w:r>
+            <w:r>
+              <w:rPr>
+                <w:b w:val="0"/>
+                <w:vertAlign w:val="superscript"/>
+              </w:rPr>
+              <w:t>e</w:t>
+            </w:r>
+            <w:r>
+              <w:rPr>
+                <w:b w:val="0"/>
+              </w:rPr>
+              <w:t xml:space="preserve"> entretien d’auto-confrontation ?</w:t>
+            </w:r>
+          </w:p>
+        </w:tc>
+        <w:tc>
+          <w:tcPr>
+            <w:tcW w:w="3685" w:type="dxa"/>
+            <w:vAlign w:val="center"/>
+          </w:tcPr>
+          <w:p>
+            <w:pPr>
+              <w:cnfStyle w:val="000000000000" w:firstRow="0" w:lastRow="0" w:firstColumn="0" w:lastColumn="0" w:oddVBand="0" w:evenVBand="0" w:oddHBand="0" w:evenHBand="0" w:firstRowFirstColumn="0" w:firstRowLastColumn="0" w:lastRowFirstColumn="0" w:lastRowLastColumn="0"/>
+            </w:pPr>
+          </w:p>
+        </w:tc>
+        <w:tc>
+          <w:tcPr>
+            <w:tcW w:w="1129" w:type="dxa"/>
+            <w:vAlign w:val="center"/>
+          </w:tcPr>
+          <w:p>
+            <w:pPr>
+              <w:jc w:val="center"/>
+              <w:cnfStyle w:val="000000000000" w:firstRow="0" w:lastRow="0" w:firstColumn="0" w:lastColumn="0" w:oddVBand="0" w:evenVBand="0" w:oddHBand="0" w:evenHBand="0" w:firstRowFirstColumn="0" w:firstRowLastColumn="0" w:lastRowFirstColumn="0" w:lastRowLastColumn="0"/>
+            </w:pPr>
+            <w:r>
+              <w:t>20 min</w:t>
+            </w:r>
+          </w:p>
+        </w:tc>
+      </w:tr>
+      <w:tr>
+        <w:trPr>
+          <w:cnfStyle w:val="000000100000" w:firstRow="0" w:lastRow="0" w:firstColumn="0" w:lastColumn="0" w:oddVBand="0" w:evenVBand="0" w:oddHBand="1" w:evenHBand="0" w:firstRowFirstColumn="0" w:firstRowLastColumn="0" w:lastRowFirstColumn="0" w:lastRowLastColumn="0"/>
+        </w:trPr>
+        <w:tc>
+          <w:tcPr>
+            <w:cnfStyle w:val="001000000000" w:firstRow="0" w:lastRow="0" w:firstColumn="1" w:lastColumn="0" w:oddVBand="0" w:evenVBand="0" w:oddHBand="0" w:evenHBand="0" w:firstRowFirstColumn="0" w:firstRowLastColumn="0" w:lastRowFirstColumn="0" w:lastRowLastColumn="0"/>
+            <w:tcW w:w="4248" w:type="dxa"/>
+            <w:vAlign w:val="center"/>
+          </w:tcPr>
+          <w:p>
+            <w:r>
+              <w:t>Total</w:t>
+            </w:r>
+          </w:p>
+        </w:tc>
+        <w:tc>
+          <w:tcPr>
+            <w:tcW w:w="3685" w:type="dxa"/>
+            <w:vAlign w:val="center"/>
+          </w:tcPr>
+          <w:p>
+            <w:pPr>
+              <w:cnfStyle w:val="000000100000" w:firstRow="0" w:lastRow="0" w:firstColumn="0" w:lastColumn="0" w:oddVBand="0" w:evenVBand="0" w:oddHBand="1" w:evenHBand="0" w:firstRowFirstColumn="0" w:firstRowLastColumn="0" w:lastRowFirstColumn="0" w:lastRowLastColumn="0"/>
+            </w:pPr>
+          </w:p>
+        </w:tc>
+        <w:tc>
+          <w:tcPr>
+            <w:tcW w:w="1129" w:type="dxa"/>
+            <w:vAlign w:val="center"/>
+          </w:tcPr>
+          <w:p>
+            <w:pPr>
+              <w:jc w:val="center"/>
+              <w:cnfStyle w:val="000000100000" w:firstRow="0" w:lastRow="0" w:firstColumn="0" w:lastColumn="0" w:oddVBand="0" w:evenVBand="0" w:oddHBand="1" w:evenHBand="0" w:firstRowFirstColumn="0" w:firstRowLastColumn="0" w:lastRowFirstColumn="0" w:lastRowLastColumn="0"/>
+              <w:rPr>
+                <w:b/>
+              </w:rPr>
+            </w:pPr>
+            <w:r>
+              <w:rPr>
+                <w:b/>
+              </w:rPr>
+              <w:t>1h30-1h45</w:t>
+            </w:r>
+          </w:p>
+        </w:tc>
+      </w:tr>
     </w:tbl>
     <w:p/>
     <w:p>
       <w:r>
-        <w:t>Les</w:t>
-      </w:r>
-      <w:r>
-        <w:t xml:space="preserve"> étapes 1 à 3</w:t>
-      </w:r>
-      <w:r>
-        <w:t xml:space="preserve"> sont réalisées en amont de la partie de </w:t>
+        <w:t xml:space="preserve">Les étapes 1 à 3 sont réalisées en amont de la partie de </w:t>
       </w:r>
       <w:proofErr w:type="spellStart"/>
       <w:r>
@@ -2710,18 +2829,31 @@
         <w:t xml:space="preserve"> Pour l’étape 5, tous les joueurs commencent la partie avec le jeu le suivant :</w:t>
       </w:r>
     </w:p>
-    <w:p/>
-    <w:p>
-      <w:r>
-        <w:t>Les cartes tirées au sort lors des premiers tours peuvent être contrôler par l’expérimentateur en prédisposant la pioche.</w:t>
-      </w:r>
-    </w:p>
-    <w:p/>
+    <w:p>
+      <w:pPr>
+        <w:jc w:val="center"/>
+        <w:rPr>
+          <w:color w:val="FF0000"/>
+        </w:rPr>
+      </w:pPr>
+      <w:r>
+        <w:rPr>
+          <w:color w:val="FF0000"/>
+        </w:rPr>
+        <w:t>À COMPLETER</w:t>
+      </w:r>
+    </w:p>
+    <w:p>
+      <w:r>
+        <w:t>Les cartes tirées au sort lors des premiers tours peuvent être contrôlées par l’expérimentateur en prédisposant la pioche. On cherchera à avoir un maximum de stratégies possibles à chaque tour pour tous les joueurs afin de les laisser exprimer différentes stratégies.</w:t>
+      </w:r>
+    </w:p>
     <w:p>
       <w:r>
         <w:rPr>
           <w:b/>
         </w:rPr>
+        <w:lastRenderedPageBreak/>
         <w:t>Consignes données</w:t>
       </w:r>
       <w:r>
@@ -2746,16 +2878,9 @@
         <w:t>(on ne précise pas individuellement ou collectivement)</w:t>
       </w:r>
       <w:r>
-        <w:t xml:space="preserve">. </w:t>
-      </w:r>
-      <w:r>
-        <w:t>Les joueurs sont encouragés à communiquer durant la partie.</w:t>
-      </w:r>
-    </w:p>
-    <w:p/>
-    <w:p/>
-    <w:p/>
-    <w:p/>
+        <w:t>. Les joueurs sont encouragés à communiquer durant la partie.</w:t>
+      </w:r>
+    </w:p>
     <w:p/>
     <w:p>
       <w:r>
@@ -3294,21 +3419,21 @@
               </w:rPr>
               <w:t xml:space="preserve">6. </w:t>
             </w:r>
-            <w:commentRangeStart w:id="11"/>
+            <w:commentRangeStart w:id="12"/>
             <w:r>
               <w:rPr>
                 <w:b w:val="0"/>
               </w:rPr>
               <w:t xml:space="preserve">Entretien ou questionnaire </w:t>
             </w:r>
-            <w:commentRangeEnd w:id="11"/>
+            <w:commentRangeEnd w:id="12"/>
             <w:r>
               <w:rPr>
                 <w:rStyle w:val="Marquedecommentaire"/>
                 <w:b w:val="0"/>
                 <w:bCs w:val="0"/>
               </w:rPr>
-              <w:commentReference w:id="11"/>
+              <w:commentReference w:id="12"/>
             </w:r>
             <w:r>
               <w:rPr>
@@ -4586,7 +4711,23 @@
       </w:r>
     </w:p>
   </w:comment>
-  <w:comment w:id="11" w:author="mmorelle" w:date="2024-10-08T11:47:00Z" w:initials="m">
+  <w:comment w:id="11" w:author="Lucie Della-Negra" w:date="2024-11-06T16:09:00Z" w:initials="LD">
+    <w:p>
+      <w:pPr>
+        <w:pStyle w:val="Commentaire"/>
+      </w:pPr>
+      <w:r>
+        <w:rPr>
+          <w:rStyle w:val="Marquedecommentaire"/>
+        </w:rPr>
+        <w:annotationRef/>
+      </w:r>
+      <w:r>
+        <w:t>À tester</w:t>
+      </w:r>
+    </w:p>
+  </w:comment>
+  <w:comment w:id="12" w:author="mmorelle" w:date="2024-10-08T11:47:00Z" w:initials="m">
     <w:p>
       <w:pPr>
         <w:pStyle w:val="Commentaire"/>
@@ -4630,6 +4771,7 @@
   <w15:commentEx w15:paraId="4DB727A4" w15:paraIdParent="2A19CC07" w15:done="1"/>
   <w15:commentEx w15:paraId="624C6E59" w15:done="1"/>
   <w15:commentEx w15:paraId="60CC5238" w15:done="0"/>
+  <w15:commentEx w15:paraId="4F24597B" w15:paraIdParent="60CC5238" w15:done="0"/>
   <w15:commentEx w15:paraId="0D90340C" w15:done="0"/>
 </w15:commentsEx>
 </file>
@@ -4642,6 +4784,7 @@
   <w16cex:commentExtensible w16cex:durableId="346A73DA" w16cex:dateUtc="2024-09-16T09:03:00Z"/>
   <w16cex:commentExtensible w16cex:durableId="5A4FDAA6" w16cex:dateUtc="2024-09-16T09:07:00Z"/>
   <w16cex:commentExtensible w16cex:durableId="13A5EB67" w16cex:dateUtc="2024-10-23T06:14:00Z"/>
+  <w16cex:commentExtensible w16cex:durableId="59E53AEF" w16cex:dateUtc="2024-11-06T15:09:00Z"/>
 </w16cex:commentsExtensible>
 </file>
 
@@ -4658,6 +4801,7 @@
   <w16cid:commentId w16cid:paraId="4DB727A4" w16cid:durableId="2A9414AE"/>
   <w16cid:commentId w16cid:paraId="624C6E59" w16cid:durableId="5A4FDAA6"/>
   <w16cid:commentId w16cid:paraId="60CC5238" w16cid:durableId="13A5EB67"/>
+  <w16cid:commentId w16cid:paraId="4F24597B" w16cid:durableId="59E53AEF"/>
   <w16cid:commentId w16cid:paraId="0D90340C" w16cid:durableId="2AAF9A6A"/>
 </w16cid:commentsIds>
 </file>

</xml_diff>

<commit_message>
Consignes ét. 5 (avant partie)
</commit_message>
<xml_diff>
--- a/Protocoles/Protocole expérimentation générale (Marie).docx
+++ b/Protocoles/Protocole expérimentation générale (Marie).docx
@@ -79,11 +79,9 @@
       <w:pPr>
         <w:jc w:val="center"/>
       </w:pPr>
-      <w:proofErr w:type="gramStart"/>
       <w:r>
         <w:t>OU</w:t>
       </w:r>
-      <w:proofErr w:type="gramEnd"/>
     </w:p>
     <w:p>
       <w:pPr>
@@ -303,15 +301,7 @@
               <w:cnfStyle w:val="000000100000" w:firstRow="0" w:lastRow="0" w:firstColumn="0" w:lastColumn="0" w:oddVBand="0" w:evenVBand="0" w:oddHBand="1" w:evenHBand="0" w:firstRowFirstColumn="0" w:firstRowLastColumn="0" w:lastRowFirstColumn="0" w:lastRowLastColumn="0"/>
             </w:pPr>
             <w:r>
-              <w:t>Expertise présente à l’ENSC &amp; jeu numérisé avec aléatoire contrôlé (</w:t>
-            </w:r>
-            <w:proofErr w:type="spellStart"/>
-            <w:r>
-              <w:t>galèrapagos</w:t>
-            </w:r>
-            <w:proofErr w:type="spellEnd"/>
-            <w:r>
-              <w:t>)</w:t>
+              <w:t>Expertise présente à l’ENSC &amp; jeu numérisé avec aléatoire contrôlé (galèrapagos)</w:t>
             </w:r>
           </w:p>
         </w:tc>
@@ -349,15 +339,7 @@
               <w:t>U</w:t>
             </w:r>
             <w:r>
-              <w:t xml:space="preserve">ne grande variété de wargames </w:t>
-            </w:r>
-            <w:proofErr w:type="gramStart"/>
-            <w:r>
-              <w:t>existent</w:t>
-            </w:r>
-            <w:proofErr w:type="gramEnd"/>
-            <w:r>
-              <w:t xml:space="preserve"> mais ceux que nous avons en tête (comme Duel tactique) ne sont pas forcément accessibles au grand public.</w:t>
+              <w:t>ne grande variété de wargames existent mais ceux que nous avons en tête (comme Duel tactique) ne sont pas forcément accessibles au grand public.</w:t>
             </w:r>
           </w:p>
           <w:p>
@@ -739,15 +721,7 @@
         <w:t>.</w:t>
       </w:r>
       <w:r>
-        <w:t xml:space="preserve"> Ces variables seront utilisées dans des textes présentés comme envoyés par l’IA pour communiquer avec le joueur ou lui </w:t>
-      </w:r>
-      <w:proofErr w:type="gramStart"/>
-      <w:r>
-        <w:t>donner</w:t>
-      </w:r>
-      <w:proofErr w:type="gramEnd"/>
-      <w:r>
-        <w:t xml:space="preserve"> des conseils. L’objectif est d’amener chaque joueur à changer sa stratégie : les joueurs plutôt collectifs doivent devenir individuels, et inversement.</w:t>
+        <w:t xml:space="preserve"> Ces variables seront utilisées dans des textes présentés comme envoyés par l’IA pour communiquer avec le joueur ou lui donner des conseils. L’objectif est d’amener chaque joueur à changer sa stratégie : les joueurs plutôt collectifs doivent devenir individuels, et inversement.</w:t>
       </w:r>
       <w:commentRangeEnd w:id="3"/>
       <w:r>
@@ -1122,27 +1096,14 @@
         </w:numPr>
       </w:pPr>
       <w:r>
-        <w:t xml:space="preserve">Sélectionner les </w:t>
-      </w:r>
-      <w:proofErr w:type="spellStart"/>
-      <w:r>
-        <w:t>cues</w:t>
-      </w:r>
-      <w:proofErr w:type="spellEnd"/>
-      <w:r>
-        <w:t xml:space="preserve"> observées dans l’arbre de décision </w:t>
+        <w:t xml:space="preserve">Sélectionner les cues observées dans l’arbre de décision </w:t>
       </w:r>
       <w:r>
         <w:t>d’ANTICIPE (</w:t>
       </w:r>
       <w:r>
-        <w:t>CCIR/triggers/</w:t>
-      </w:r>
-      <w:proofErr w:type="spellStart"/>
-      <w:r>
-        <w:t>cues</w:t>
-      </w:r>
-      <w:proofErr w:type="spellEnd"/>
+        <w:t>CCIR/triggers/cues</w:t>
+      </w:r>
       <w:r>
         <w:t>)</w:t>
       </w:r>
@@ -1820,13 +1781,8 @@
           </w:tcPr>
           <w:p>
             <w:r>
-              <w:t xml:space="preserve">Nombre d’occurrences de chaque </w:t>
-            </w:r>
-            <w:proofErr w:type="spellStart"/>
-            <w:r>
-              <w:t>cue</w:t>
-            </w:r>
-            <w:proofErr w:type="spellEnd"/>
+              <w:t>Nombre d’occurrences de chaque cue</w:t>
+            </w:r>
           </w:p>
         </w:tc>
         <w:tc>
@@ -1836,15 +1792,7 @@
           </w:tcPr>
           <w:p>
             <w:r>
-              <w:t xml:space="preserve">Stratégie finale remontée par les </w:t>
-            </w:r>
-            <w:proofErr w:type="spellStart"/>
-            <w:r>
-              <w:t>cues</w:t>
-            </w:r>
-            <w:proofErr w:type="spellEnd"/>
-            <w:r>
-              <w:t xml:space="preserve"> à chaque étape du jeu et pourcentage de confiance</w:t>
+              <w:t>Stratégie finale remontée par les cues à chaque étape du jeu et pourcentage de confiance</w:t>
             </w:r>
           </w:p>
         </w:tc>
@@ -1969,15 +1917,7 @@
               <w:t>But : v</w:t>
             </w:r>
             <w:r>
-              <w:t xml:space="preserve">alidation des </w:t>
-            </w:r>
-            <w:proofErr w:type="spellStart"/>
-            <w:r>
-              <w:t>cues</w:t>
-            </w:r>
-            <w:proofErr w:type="spellEnd"/>
-            <w:r>
-              <w:t xml:space="preserve"> sélectionnées </w:t>
+              <w:t xml:space="preserve">alidation des cues sélectionnées </w:t>
             </w:r>
             <w:r>
               <w:t>et/</w:t>
@@ -2194,13 +2134,8 @@
               <w:t xml:space="preserve">Âge, niveau d’études, </w:t>
             </w:r>
             <w:r>
-              <w:t xml:space="preserve">genre, entité de rattachement, nationalité, niveau d’expertise sur </w:t>
-            </w:r>
-            <w:proofErr w:type="spellStart"/>
-            <w:r>
-              <w:t>Galèrapagos</w:t>
-            </w:r>
-            <w:proofErr w:type="spellEnd"/>
+              <w:t>genre, entité de rattachement, nationalité, niveau d’expertise sur Galèrapagos</w:t>
+            </w:r>
           </w:p>
         </w:tc>
         <w:tc>
@@ -2245,21 +2180,7 @@
               <w:rPr>
                 <w:b w:val="0"/>
               </w:rPr>
-              <w:t xml:space="preserve">Short French </w:t>
-            </w:r>
-            <w:proofErr w:type="spellStart"/>
-            <w:r>
-              <w:rPr>
-                <w:b w:val="0"/>
-              </w:rPr>
-              <w:t>Metacognition</w:t>
-            </w:r>
-            <w:proofErr w:type="spellEnd"/>
-            <w:r>
-              <w:rPr>
-                <w:b w:val="0"/>
-              </w:rPr>
-              <w:t xml:space="preserve"> questionnaire</w:t>
+              <w:t>Short French Metacognition questionnaire</w:t>
             </w:r>
           </w:p>
         </w:tc>
@@ -2347,16 +2268,8 @@
               <w:rPr>
                 <w:b w:val="0"/>
               </w:rPr>
-              <w:t xml:space="preserve"> : Big Five </w:t>
-            </w:r>
-            <w:proofErr w:type="spellStart"/>
-            <w:r>
-              <w:rPr>
-                <w:b w:val="0"/>
-              </w:rPr>
-              <w:t>inventory</w:t>
-            </w:r>
-            <w:proofErr w:type="spellEnd"/>
+              <w:t> : Big Five inventory</w:t>
+            </w:r>
           </w:p>
         </w:tc>
         <w:tc>
@@ -2815,15 +2728,7 @@
     <w:p/>
     <w:p>
       <w:r>
-        <w:t xml:space="preserve">Les étapes 1 à 3 sont réalisées en amont de la partie de </w:t>
-      </w:r>
-      <w:proofErr w:type="spellStart"/>
-      <w:r>
-        <w:t>Galérapagos</w:t>
-      </w:r>
-      <w:proofErr w:type="spellEnd"/>
-      <w:r>
-        <w:t xml:space="preserve"> et sous la surveillance d’un expérimentateur afin de vérifier que la tâche soit correctement réalisée.</w:t>
+        <w:t>Les étapes 1 à 3 sont réalisées en amont de la partie de Galérapagos et sous la surveillance d’un expérimentateur afin de vérifier que la tâche soit correctement réalisée.</w:t>
       </w:r>
       <w:r>
         <w:t xml:space="preserve"> Pour l’étape 5, tous les joueurs commencent la partie avec le jeu le suivant :</w:t>
@@ -2881,8 +2786,71 @@
         <w:t>. Les joueurs sont encouragés à communiquer durant la partie.</w:t>
       </w:r>
     </w:p>
-    <w:p/>
-    <w:p>
+    <w:p>
+      <w:r>
+        <w:t xml:space="preserve">La session d’observation va durer environ </w:t>
+      </w:r>
+      <w:r>
+        <w:rPr>
+          <w:b/>
+          <w:bCs/>
+        </w:rPr>
+        <w:t>15 minutes</w:t>
+      </w:r>
+      <w:r>
+        <w:t xml:space="preserve"> et sera </w:t>
+      </w:r>
+      <w:r>
+        <w:rPr>
+          <w:b/>
+          <w:bCs/>
+        </w:rPr>
+        <w:t>filmée</w:t>
+      </w:r>
+      <w:r>
+        <w:t>. Cette vidéo nous servira uniquement à analyser les échanges et les interactions dans le jeu, et elle ne sera pas partagée en dehors du cadre de cette étude</w:t>
+      </w:r>
+      <w:r>
+        <w:t xml:space="preserve">. </w:t>
+      </w:r>
+      <w:r>
+        <w:t xml:space="preserve">Votre objectif est de </w:t>
+      </w:r>
+      <w:r>
+        <w:rPr>
+          <w:b/>
+          <w:bCs/>
+        </w:rPr>
+        <w:t>remporter la partie</w:t>
+      </w:r>
+      <w:r>
+        <w:t>. I</w:t>
+      </w:r>
+      <w:r>
+        <w:t>l est important de souligner que cette expérience ne vise pas à évaluer vos compétences ni à juger votre niveau d’expertise</w:t>
+      </w:r>
+      <w:r>
+        <w:t xml:space="preserve"> au Galérapagos</w:t>
+      </w:r>
+      <w:r>
+        <w:t>.</w:t>
+      </w:r>
+      <w:r>
+        <w:t xml:space="preserve"> </w:t>
+      </w:r>
+      <w:r>
+        <w:t xml:space="preserve">Pour le bon déroulement de l'expérience, nous vous encourageons à </w:t>
+      </w:r>
+      <w:r>
+        <w:rPr>
+          <w:b/>
+          <w:bCs/>
+        </w:rPr>
+        <w:t>communiquer entre vous</w:t>
+      </w:r>
+      <w:r>
+        <w:t xml:space="preserve"> de manière spontanée.</w:t>
+      </w:r>
       <w:r>
         <w:br w:type="page"/>
       </w:r>
@@ -5949,7 +5917,6 @@
   <w:style w:type="character" w:default="1" w:styleId="Policepardfaut">
     <w:name w:val="Default Paragraph Font"/>
     <w:uiPriority w:val="1"/>
-    <w:semiHidden/>
     <w:unhideWhenUsed/>
   </w:style>
   <w:style w:type="table" w:default="1" w:styleId="TableauNormal">

</xml_diff>

<commit_message>
Dépôt Consignes début de partie
</commit_message>
<xml_diff>
--- a/Protocoles/Protocole expérimentation générale (Marie).docx
+++ b/Protocoles/Protocole expérimentation générale (Marie).docx
@@ -79,9 +79,11 @@
       <w:pPr>
         <w:jc w:val="center"/>
       </w:pPr>
+      <w:proofErr w:type="gramStart"/>
       <w:r>
         <w:t>OU</w:t>
       </w:r>
+      <w:proofErr w:type="gramEnd"/>
     </w:p>
     <w:p>
       <w:pPr>
@@ -301,7 +303,15 @@
               <w:cnfStyle w:val="000000100000" w:firstRow="0" w:lastRow="0" w:firstColumn="0" w:lastColumn="0" w:oddVBand="0" w:evenVBand="0" w:oddHBand="1" w:evenHBand="0" w:firstRowFirstColumn="0" w:firstRowLastColumn="0" w:lastRowFirstColumn="0" w:lastRowLastColumn="0"/>
             </w:pPr>
             <w:r>
-              <w:t>Expertise présente à l’ENSC &amp; jeu numérisé avec aléatoire contrôlé (galèrapagos)</w:t>
+              <w:t>Expertise présente à l’ENSC &amp; jeu numérisé avec aléatoire contrôlé (</w:t>
+            </w:r>
+            <w:proofErr w:type="spellStart"/>
+            <w:r>
+              <w:t>galèrapagos</w:t>
+            </w:r>
+            <w:proofErr w:type="spellEnd"/>
+            <w:r>
+              <w:t>)</w:t>
             </w:r>
           </w:p>
         </w:tc>
@@ -339,7 +349,15 @@
               <w:t>U</w:t>
             </w:r>
             <w:r>
-              <w:t>ne grande variété de wargames existent mais ceux que nous avons en tête (comme Duel tactique) ne sont pas forcément accessibles au grand public.</w:t>
+              <w:t xml:space="preserve">ne grande variété de wargames </w:t>
+            </w:r>
+            <w:proofErr w:type="gramStart"/>
+            <w:r>
+              <w:t>existent</w:t>
+            </w:r>
+            <w:proofErr w:type="gramEnd"/>
+            <w:r>
+              <w:t xml:space="preserve"> mais ceux que nous avons en tête (comme Duel tactique) ne sont pas forcément accessibles au grand public.</w:t>
             </w:r>
           </w:p>
           <w:p>
@@ -721,7 +739,15 @@
         <w:t>.</w:t>
       </w:r>
       <w:r>
-        <w:t xml:space="preserve"> Ces variables seront utilisées dans des textes présentés comme envoyés par l’IA pour communiquer avec le joueur ou lui donner des conseils. L’objectif est d’amener chaque joueur à changer sa stratégie : les joueurs plutôt collectifs doivent devenir individuels, et inversement.</w:t>
+        <w:t xml:space="preserve"> Ces variables seront utilisées dans des textes présentés comme envoyés par l’IA pour communiquer avec le joueur ou lui </w:t>
+      </w:r>
+      <w:proofErr w:type="gramStart"/>
+      <w:r>
+        <w:t>donner</w:t>
+      </w:r>
+      <w:proofErr w:type="gramEnd"/>
+      <w:r>
+        <w:t xml:space="preserve"> des conseils. L’objectif est d’amener chaque joueur à changer sa stratégie : les joueurs plutôt collectifs doivent devenir individuels, et inversement.</w:t>
       </w:r>
       <w:commentRangeEnd w:id="3"/>
       <w:r>
@@ -1096,14 +1122,27 @@
         </w:numPr>
       </w:pPr>
       <w:r>
-        <w:t xml:space="preserve">Sélectionner les cues observées dans l’arbre de décision </w:t>
+        <w:t xml:space="preserve">Sélectionner les </w:t>
+      </w:r>
+      <w:proofErr w:type="spellStart"/>
+      <w:r>
+        <w:t>cues</w:t>
+      </w:r>
+      <w:proofErr w:type="spellEnd"/>
+      <w:r>
+        <w:t xml:space="preserve"> observées dans l’arbre de décision </w:t>
       </w:r>
       <w:r>
         <w:t>d’ANTICIPE (</w:t>
       </w:r>
       <w:r>
-        <w:t>CCIR/triggers/cues</w:t>
-      </w:r>
+        <w:t>CCIR/triggers/</w:t>
+      </w:r>
+      <w:proofErr w:type="spellStart"/>
+      <w:r>
+        <w:t>cues</w:t>
+      </w:r>
+      <w:proofErr w:type="spellEnd"/>
       <w:r>
         <w:t>)</w:t>
       </w:r>
@@ -1781,8 +1820,13 @@
           </w:tcPr>
           <w:p>
             <w:r>
-              <w:t>Nombre d’occurrences de chaque cue</w:t>
-            </w:r>
+              <w:t xml:space="preserve">Nombre d’occurrences de chaque </w:t>
+            </w:r>
+            <w:proofErr w:type="spellStart"/>
+            <w:r>
+              <w:t>cue</w:t>
+            </w:r>
+            <w:proofErr w:type="spellEnd"/>
           </w:p>
         </w:tc>
         <w:tc>
@@ -1792,7 +1836,15 @@
           </w:tcPr>
           <w:p>
             <w:r>
-              <w:t>Stratégie finale remontée par les cues à chaque étape du jeu et pourcentage de confiance</w:t>
+              <w:t xml:space="preserve">Stratégie finale remontée par les </w:t>
+            </w:r>
+            <w:proofErr w:type="spellStart"/>
+            <w:r>
+              <w:t>cues</w:t>
+            </w:r>
+            <w:proofErr w:type="spellEnd"/>
+            <w:r>
+              <w:t xml:space="preserve"> à chaque étape du jeu et pourcentage de confiance</w:t>
             </w:r>
           </w:p>
         </w:tc>
@@ -1917,7 +1969,15 @@
               <w:t>But : v</w:t>
             </w:r>
             <w:r>
-              <w:t xml:space="preserve">alidation des cues sélectionnées </w:t>
+              <w:t xml:space="preserve">alidation des </w:t>
+            </w:r>
+            <w:proofErr w:type="spellStart"/>
+            <w:r>
+              <w:t>cues</w:t>
+            </w:r>
+            <w:proofErr w:type="spellEnd"/>
+            <w:r>
+              <w:t xml:space="preserve"> sélectionnées </w:t>
             </w:r>
             <w:r>
               <w:t>et/</w:t>
@@ -2134,8 +2194,13 @@
               <w:t xml:space="preserve">Âge, niveau d’études, </w:t>
             </w:r>
             <w:r>
-              <w:t>genre, entité de rattachement, nationalité, niveau d’expertise sur Galèrapagos</w:t>
-            </w:r>
+              <w:t xml:space="preserve">genre, entité de rattachement, nationalité, niveau d’expertise sur </w:t>
+            </w:r>
+            <w:proofErr w:type="spellStart"/>
+            <w:r>
+              <w:t>Galèrapagos</w:t>
+            </w:r>
+            <w:proofErr w:type="spellEnd"/>
           </w:p>
         </w:tc>
         <w:tc>
@@ -2180,7 +2245,21 @@
               <w:rPr>
                 <w:b w:val="0"/>
               </w:rPr>
-              <w:t>Short French Metacognition questionnaire</w:t>
+              <w:t xml:space="preserve">Short French </w:t>
+            </w:r>
+            <w:proofErr w:type="spellStart"/>
+            <w:r>
+              <w:rPr>
+                <w:b w:val="0"/>
+              </w:rPr>
+              <w:t>Metacognition</w:t>
+            </w:r>
+            <w:proofErr w:type="spellEnd"/>
+            <w:r>
+              <w:rPr>
+                <w:b w:val="0"/>
+              </w:rPr>
+              <w:t xml:space="preserve"> questionnaire</w:t>
             </w:r>
           </w:p>
         </w:tc>
@@ -2268,8 +2347,16 @@
               <w:rPr>
                 <w:b w:val="0"/>
               </w:rPr>
-              <w:t> : Big Five inventory</w:t>
-            </w:r>
+              <w:t xml:space="preserve"> : Big Five </w:t>
+            </w:r>
+            <w:proofErr w:type="spellStart"/>
+            <w:r>
+              <w:rPr>
+                <w:b w:val="0"/>
+              </w:rPr>
+              <w:t>inventory</w:t>
+            </w:r>
+            <w:proofErr w:type="spellEnd"/>
           </w:p>
         </w:tc>
         <w:tc>
@@ -2728,7 +2815,15 @@
     <w:p/>
     <w:p>
       <w:r>
-        <w:t>Les étapes 1 à 3 sont réalisées en amont de la partie de Galérapagos et sous la surveillance d’un expérimentateur afin de vérifier que la tâche soit correctement réalisée.</w:t>
+        <w:t xml:space="preserve">Les étapes 1 à 3 sont réalisées en amont de la partie de </w:t>
+      </w:r>
+      <w:proofErr w:type="spellStart"/>
+      <w:r>
+        <w:t>Galérapagos</w:t>
+      </w:r>
+      <w:proofErr w:type="spellEnd"/>
+      <w:r>
+        <w:t xml:space="preserve"> et sous la surveillance d’un expérimentateur afin de vérifier que la tâche soit correctement réalisée.</w:t>
       </w:r>
       <w:r>
         <w:t xml:space="preserve"> Pour l’étape 5, tous les joueurs commencent la partie avec le jeu le suivant :</w:t>
@@ -2838,8 +2933,13 @@
         <w:t>l est important de souligner que cette expérience ne vise pas à évaluer vos compétences ni à juger votre niveau d’expertise</w:t>
       </w:r>
       <w:r>
-        <w:t xml:space="preserve"> au Galérapagos</w:t>
-      </w:r>
+        <w:t xml:space="preserve"> au </w:t>
+      </w:r>
+      <w:proofErr w:type="spellStart"/>
+      <w:r>
+        <w:t>Galérapagos</w:t>
+      </w:r>
+      <w:proofErr w:type="spellEnd"/>
       <w:r>
         <w:t>.</w:t>
       </w:r>
@@ -2917,7 +3017,13 @@
         </w:numPr>
       </w:pPr>
       <w:r>
-        <w:t>Objectif principal ? (Dissimulé un peu ?)</w:t>
+        <w:t>Objectif principal </w:t>
+      </w:r>
+      <w:r>
+        <w:t xml:space="preserve">de la phase B </w:t>
+      </w:r>
+      <w:r>
+        <w:t>? (Dissimulé un peu ?)</w:t>
       </w:r>
     </w:p>
     <w:p>

</xml_diff>